<commit_message>
More Efficient Priority Increase
</commit_message>
<xml_diff>
--- a/PriorityQueue/TaiDaoProgramming 1 Report.docx
+++ b/PriorityQueue/TaiDaoProgramming 1 Report.docx
@@ -8,19 +8,80 @@
           <w:b/>
         </w:rPr>
       </w:pPr>
-      <w:r>
-        <w:rPr>
-          <w:b/>
-        </w:rPr>
-        <w:t>public class Process implements Comparable&lt;Process&gt;</w:t>
-      </w:r>
-    </w:p>
-    <w:p>
-      <w:r>
-        <w:t>In my design I have one Object called Process. When this object is created with the constructor Process(int currentPID) a random priority from 0-9999 is assigned and a processID is assigned based on the currentPID. The currentPID is tracked in main.</w:t>
-      </w:r>
-      <w:r>
-        <w:t xml:space="preserve"> It implements comparable in order to make it possible to compare each process to each other based on priority. It has getters for the processID &amp; priority and a setter for priority. In addition to that it has a method called increased priority which increases th</w:t>
+      <w:proofErr w:type="gramStart"/>
+      <w:r>
+        <w:rPr>
+          <w:b/>
+        </w:rPr>
+        <w:t>public</w:t>
+      </w:r>
+      <w:proofErr w:type="gramEnd"/>
+      <w:r>
+        <w:rPr>
+          <w:b/>
+        </w:rPr>
+        <w:t xml:space="preserve"> class Process implements Comparable&lt;Process&gt;</w:t>
+      </w:r>
+    </w:p>
+    <w:p>
+      <w:r>
+        <w:t xml:space="preserve">In my design I have one Object called Process. When this object is created with the constructor </w:t>
+      </w:r>
+      <w:proofErr w:type="gramStart"/>
+      <w:r>
+        <w:t>Process(</w:t>
+      </w:r>
+      <w:proofErr w:type="spellStart"/>
+      <w:proofErr w:type="gramEnd"/>
+      <w:r>
+        <w:t>int</w:t>
+      </w:r>
+      <w:proofErr w:type="spellEnd"/>
+      <w:r>
+        <w:t xml:space="preserve"> </w:t>
+      </w:r>
+      <w:proofErr w:type="spellStart"/>
+      <w:r>
+        <w:t>currentPID</w:t>
+      </w:r>
+      <w:proofErr w:type="spellEnd"/>
+      <w:r>
+        <w:t xml:space="preserve">) a random priority from 0-9999 is assigned and a </w:t>
+      </w:r>
+      <w:proofErr w:type="spellStart"/>
+      <w:r>
+        <w:t>processID</w:t>
+      </w:r>
+      <w:proofErr w:type="spellEnd"/>
+      <w:r>
+        <w:t xml:space="preserve"> is assigned based on the </w:t>
+      </w:r>
+      <w:proofErr w:type="spellStart"/>
+      <w:r>
+        <w:t>currentPID</w:t>
+      </w:r>
+      <w:proofErr w:type="spellEnd"/>
+      <w:r>
+        <w:t xml:space="preserve">. The </w:t>
+      </w:r>
+      <w:proofErr w:type="spellStart"/>
+      <w:r>
+        <w:t>currentPID</w:t>
+      </w:r>
+      <w:proofErr w:type="spellEnd"/>
+      <w:r>
+        <w:t xml:space="preserve"> is tracked in main.</w:t>
+      </w:r>
+      <w:r>
+        <w:t xml:space="preserve"> It implements comparable in order to make it possible to compare each process to each other based on priority. It has getters for the </w:t>
+      </w:r>
+      <w:proofErr w:type="spellStart"/>
+      <w:r>
+        <w:t>processID</w:t>
+      </w:r>
+      <w:proofErr w:type="spellEnd"/>
+      <w:r>
+        <w:t xml:space="preserve"> &amp; priority and a setter for priority. In addition to that it has a method called increased priority which increases th</w:t>
       </w:r>
       <w:r>
         <w:t>e priority of the process by 50 (limit of 9999). This was created to simulate that a process was waiting for a long time and will get increased priority.</w:t>
@@ -47,41 +108,119 @@
     </w:p>
     <w:p>
       <w:r>
-        <w:t>20 Processes are created in main with a for loop. All of them are stored inside an ArrayList of Processes.</w:t>
-      </w:r>
-      <w:r>
-        <w:t xml:space="preserve"> After that buildMaxHeap is called to create my heap data structure which satisfies the maxHeap property.</w:t>
-      </w:r>
-      <w:r>
-        <w:t xml:space="preserve"> From there a method called startMenu(ArrayList of Processes) is called.</w:t>
-      </w:r>
-    </w:p>
-    <w:p>
-      <w:r>
-        <w:t>As mentioned above currentPID is located here and is incremented anytime a new process is created.</w:t>
-      </w:r>
-    </w:p>
-    <w:p>
-      <w:r>
-        <w:t xml:space="preserve">In addition to that a_HeapSize is a static variable in main. </w:t>
-      </w:r>
-      <w:r>
-        <w:t>This is done to keep track of how big the heap is. Note heap is not always the same as the arraySize.</w:t>
-      </w:r>
-    </w:p>
-    <w:p>
-      <w:r>
-        <w:rPr>
-          <w:b/>
-        </w:rPr>
+        <w:t xml:space="preserve">20 Processes are created in main with </w:t>
+      </w:r>
+      <w:proofErr w:type="gramStart"/>
+      <w:r>
+        <w:t>a for</w:t>
+      </w:r>
+      <w:proofErr w:type="gramEnd"/>
+      <w:r>
+        <w:t xml:space="preserve"> loop. All of them are stored inside an </w:t>
+      </w:r>
+      <w:proofErr w:type="spellStart"/>
+      <w:r>
+        <w:t>ArrayList</w:t>
+      </w:r>
+      <w:proofErr w:type="spellEnd"/>
+      <w:r>
+        <w:t xml:space="preserve"> of Processes.</w:t>
+      </w:r>
+      <w:r>
+        <w:t xml:space="preserve"> After that </w:t>
+      </w:r>
+      <w:proofErr w:type="spellStart"/>
+      <w:r>
+        <w:t>buildMaxHeap</w:t>
+      </w:r>
+      <w:proofErr w:type="spellEnd"/>
+      <w:r>
+        <w:t xml:space="preserve"> is called to create my heap data structure which satisfies the </w:t>
+      </w:r>
+      <w:proofErr w:type="spellStart"/>
+      <w:r>
+        <w:t>maxHeap</w:t>
+      </w:r>
+      <w:proofErr w:type="spellEnd"/>
+      <w:r>
+        <w:t xml:space="preserve"> property.</w:t>
+      </w:r>
+      <w:r>
+        <w:t xml:space="preserve"> From there a method called </w:t>
+      </w:r>
+      <w:proofErr w:type="spellStart"/>
+      <w:proofErr w:type="gramStart"/>
+      <w:r>
         <w:t>startMenu</w:t>
       </w:r>
+      <w:proofErr w:type="spellEnd"/>
+      <w:r>
+        <w:t>(</w:t>
+      </w:r>
+      <w:proofErr w:type="spellStart"/>
+      <w:proofErr w:type="gramEnd"/>
+      <w:r>
+        <w:t>ArrayList</w:t>
+      </w:r>
+      <w:proofErr w:type="spellEnd"/>
+      <w:r>
+        <w:t xml:space="preserve"> of Processes) is called.</w:t>
+      </w:r>
+    </w:p>
+    <w:p>
+      <w:r>
+        <w:t xml:space="preserve">As mentioned above </w:t>
+      </w:r>
+      <w:proofErr w:type="spellStart"/>
+      <w:r>
+        <w:t>currentPID</w:t>
+      </w:r>
+      <w:proofErr w:type="spellEnd"/>
+      <w:r>
+        <w:t xml:space="preserve"> is located here and is incremented anytime a new process is created.</w:t>
+      </w:r>
+    </w:p>
+    <w:p>
+      <w:r>
+        <w:t xml:space="preserve">In addition to that </w:t>
+      </w:r>
+      <w:proofErr w:type="spellStart"/>
+      <w:r>
+        <w:t>a_HeapSize</w:t>
+      </w:r>
+      <w:proofErr w:type="spellEnd"/>
+      <w:r>
+        <w:t xml:space="preserve"> is a static variable in main. </w:t>
+      </w:r>
+      <w:r>
+        <w:t xml:space="preserve">This is done to keep track of how big the heap is. Note heap is not always the same as the </w:t>
+      </w:r>
+      <w:proofErr w:type="spellStart"/>
+      <w:r>
+        <w:t>arraySize</w:t>
+      </w:r>
+      <w:proofErr w:type="spellEnd"/>
+      <w:r>
+        <w:t>.</w:t>
+      </w:r>
+    </w:p>
+    <w:p>
+      <w:proofErr w:type="spellStart"/>
+      <w:proofErr w:type="gramStart"/>
+      <w:r>
+        <w:rPr>
+          <w:b/>
+        </w:rPr>
+        <w:t>startMenu</w:t>
+      </w:r>
+      <w:proofErr w:type="spellEnd"/>
       <w:r>
         <w:rPr>
           <w:b/>
         </w:rPr>
         <w:t>()</w:t>
       </w:r>
+      <w:proofErr w:type="gramEnd"/>
     </w:p>
     <w:p>
       <w:r>
@@ -110,7 +249,27 @@
           <w:sz w:val="20"/>
           <w:szCs w:val="20"/>
         </w:rPr>
-        <w:t>1. Show current ArrayList of Processes.</w:t>
+        <w:t xml:space="preserve">1. Show current </w:t>
+      </w:r>
+      <w:proofErr w:type="spellStart"/>
+      <w:r>
+        <w:rPr>
+          <w:rFonts w:ascii="Courier New" w:hAnsi="Courier New" w:cs="Courier New"/>
+          <w:color w:val="000000"/>
+          <w:sz w:val="20"/>
+          <w:szCs w:val="20"/>
+        </w:rPr>
+        <w:t>ArrayList</w:t>
+      </w:r>
+      <w:proofErr w:type="spellEnd"/>
+      <w:r>
+        <w:rPr>
+          <w:rFonts w:ascii="Courier New" w:hAnsi="Courier New" w:cs="Courier New"/>
+          <w:color w:val="000000"/>
+          <w:sz w:val="20"/>
+          <w:szCs w:val="20"/>
+        </w:rPr>
+        <w:t xml:space="preserve"> of Processes.</w:t>
       </w:r>
     </w:p>
     <w:p>
@@ -219,29 +378,106 @@
     </w:p>
     <w:p>
       <w:r>
-        <w:t>Option 2 simulates a process being popped out of the priorityqueue. HeapMaximum(A) is called so the user can see the process that is about to be removed. Because the ArrayList is already in maxHeap I know that the first element is the highest priority one. That’s the element that needs be removed and it is removed by calling HeapExtractMax.</w:t>
-      </w:r>
-    </w:p>
-    <w:p>
-      <w:r>
-        <w:t>Option 3 simulates a process that has been waiting for a while so it should get more priority. The user selects the process by index and that process will have its priority increased by 50 (limit 9999). After that buildMaxHeap is called to re</w:t>
+        <w:t xml:space="preserve">Option 2 simulates a process being popped out of the </w:t>
+      </w:r>
+      <w:proofErr w:type="spellStart"/>
+      <w:r>
+        <w:t>priorityqueue</w:t>
+      </w:r>
+      <w:proofErr w:type="spellEnd"/>
+      <w:r>
+        <w:t xml:space="preserve">. </w:t>
+      </w:r>
+      <w:proofErr w:type="spellStart"/>
+      <w:proofErr w:type="gramStart"/>
+      <w:r>
+        <w:t>HeapMaximum</w:t>
+      </w:r>
+      <w:proofErr w:type="spellEnd"/>
+      <w:r>
+        <w:t>(</w:t>
+      </w:r>
+      <w:proofErr w:type="gramEnd"/>
+      <w:r>
+        <w:t xml:space="preserve">A) is called so the user can see the process that is about to be removed. Because the </w:t>
+      </w:r>
+      <w:proofErr w:type="spellStart"/>
+      <w:r>
+        <w:t>ArrayList</w:t>
+      </w:r>
+      <w:proofErr w:type="spellEnd"/>
+      <w:r>
+        <w:t xml:space="preserve"> is already in </w:t>
+      </w:r>
+      <w:proofErr w:type="spellStart"/>
+      <w:r>
+        <w:t>maxHeap</w:t>
+      </w:r>
+      <w:proofErr w:type="spellEnd"/>
+      <w:r>
+        <w:t xml:space="preserve"> I know that the first element is the highest priority one. That’s the element that needs be removed and it is removed by calling </w:t>
+      </w:r>
+      <w:proofErr w:type="spellStart"/>
+      <w:r>
+        <w:t>HeapExtractMax</w:t>
+      </w:r>
+      <w:proofErr w:type="spellEnd"/>
+      <w:r>
+        <w:t>.</w:t>
+      </w:r>
+    </w:p>
+    <w:p>
+      <w:r>
+        <w:t xml:space="preserve">Option 3 simulates a process that has been waiting for a while so it should get more priority. The user selects the process by index and that process will have its priority increased by 50 (limit 9999). After that </w:t>
+      </w:r>
+      <w:proofErr w:type="spellStart"/>
+      <w:r>
+        <w:t>buildMaxHeap</w:t>
+      </w:r>
+      <w:proofErr w:type="spellEnd"/>
+      <w:r>
+        <w:t xml:space="preserve"> is called to re</w:t>
       </w:r>
       <w:r>
         <w:t>-</w:t>
       </w:r>
       <w:r>
-        <w:t>maintain the maxH</w:t>
-      </w:r>
-      <w:r>
-        <w:t>eap property.</w:t>
-      </w:r>
-    </w:p>
-    <w:p>
-      <w:r>
-        <w:t xml:space="preserve">Option 4 simulates adding in a new process into the priority queue. A new process is first created with a random priority. Then maxHeapInsert is called to insert in the process </w:t>
-      </w:r>
-      <w:r>
-        <w:t>starting from the leaf and bubbles up until that process is less than its parent.</w:t>
+        <w:t xml:space="preserve">maintain the </w:t>
+      </w:r>
+      <w:proofErr w:type="spellStart"/>
+      <w:r>
+        <w:t>maxH</w:t>
+      </w:r>
+      <w:r>
+        <w:t>eap</w:t>
+      </w:r>
+      <w:proofErr w:type="spellEnd"/>
+      <w:r>
+        <w:t xml:space="preserve"> property.</w:t>
+      </w:r>
+    </w:p>
+    <w:p>
+      <w:r>
+        <w:t xml:space="preserve">Option 4 simulates adding in a new process into the priority queue. A new process is first created with a random priority. Then </w:t>
+      </w:r>
+      <w:proofErr w:type="spellStart"/>
+      <w:r>
+        <w:t>maxHeapInsert</w:t>
+      </w:r>
+      <w:proofErr w:type="spellEnd"/>
+      <w:r>
+        <w:t xml:space="preserve"> is called to insert in the process </w:t>
+      </w:r>
+      <w:r>
+        <w:t xml:space="preserve">starting from the leaf and bubbles </w:t>
+      </w:r>
+      <w:proofErr w:type="gramStart"/>
+      <w:r>
+        <w:t>up</w:t>
+      </w:r>
+      <w:proofErr w:type="gramEnd"/>
+      <w:r>
+        <w:t xml:space="preserve"> until that process is less than its parent.</w:t>
       </w:r>
       <w:r>
         <w:t xml:space="preserve"> </w:t>
@@ -250,32 +486,126 @@
         <w:t>This is done to</w:t>
       </w:r>
       <w:r>
-        <w:t xml:space="preserve"> maintain the maxHeap.</w:t>
-      </w:r>
-    </w:p>
-    <w:p>
-      <w:r>
-        <w:t xml:space="preserve">Option 5 creates a copy of the ArrayList of Processes and a heapSort is performed on it. This ArrayList is then printed. The user will then see the processes sorted by priority from lowest to highest. </w:t>
-      </w:r>
-      <w:r>
-        <w:t xml:space="preserve">A copy was created because heapSort is an in place sorting algorithm. Once heapsort is done the original array </w:t>
+        <w:t xml:space="preserve"> maintain the </w:t>
+      </w:r>
+      <w:proofErr w:type="spellStart"/>
+      <w:r>
+        <w:t>maxHeap</w:t>
+      </w:r>
+      <w:proofErr w:type="spellEnd"/>
+      <w:r>
+        <w:t>.</w:t>
+      </w:r>
+    </w:p>
+    <w:p>
+      <w:r>
+        <w:t xml:space="preserve">Option 5 creates a copy of the </w:t>
+      </w:r>
+      <w:proofErr w:type="spellStart"/>
+      <w:r>
+        <w:t>ArrayList</w:t>
+      </w:r>
+      <w:proofErr w:type="spellEnd"/>
+      <w:r>
+        <w:t xml:space="preserve"> of Processes and a </w:t>
+      </w:r>
+      <w:proofErr w:type="spellStart"/>
+      <w:r>
+        <w:t>heapSort</w:t>
+      </w:r>
+      <w:proofErr w:type="spellEnd"/>
+      <w:r>
+        <w:t xml:space="preserve"> is performed on it. This </w:t>
+      </w:r>
+      <w:proofErr w:type="spellStart"/>
+      <w:r>
+        <w:t>ArrayList</w:t>
+      </w:r>
+      <w:proofErr w:type="spellEnd"/>
+      <w:r>
+        <w:t xml:space="preserve"> is then printed. The user will then see the processes sorted by priority from lowest to highest. </w:t>
+      </w:r>
+      <w:r>
+        <w:t xml:space="preserve">A copy was created because </w:t>
+      </w:r>
+      <w:proofErr w:type="spellStart"/>
+      <w:r>
+        <w:t>heapSort</w:t>
+      </w:r>
+      <w:proofErr w:type="spellEnd"/>
+      <w:r>
+        <w:t xml:space="preserve"> is an in place sorting algorithm. Once </w:t>
+      </w:r>
+      <w:proofErr w:type="spellStart"/>
+      <w:r>
+        <w:t>heapsort</w:t>
+      </w:r>
+      <w:proofErr w:type="spellEnd"/>
+      <w:r>
+        <w:t xml:space="preserve"> is done the original array </w:t>
       </w:r>
       <w:r>
         <w:lastRenderedPageBreak/>
-        <w:t>would have been modify and would no longer maintain maxHeap. In order to keep the original priority queue safe heapSort was done on a cloned ArrayList.</w:t>
-      </w:r>
-    </w:p>
-    <w:p>
-      <w:pPr>
-        <w:rPr>
-          <w:b/>
-        </w:rPr>
-      </w:pPr>
-      <w:r>
-        <w:rPr>
-          <w:b/>
-        </w:rPr>
-        <w:t xml:space="preserve">private static void printProcess(Process p) </w:t>
+        <w:t xml:space="preserve">would have been modify and would no longer maintain </w:t>
+      </w:r>
+      <w:proofErr w:type="spellStart"/>
+      <w:r>
+        <w:t>maxHeap</w:t>
+      </w:r>
+      <w:proofErr w:type="spellEnd"/>
+      <w:r>
+        <w:t xml:space="preserve">. In order to keep the original priority queue safe </w:t>
+      </w:r>
+      <w:proofErr w:type="spellStart"/>
+      <w:r>
+        <w:t>heapSort</w:t>
+      </w:r>
+      <w:proofErr w:type="spellEnd"/>
+      <w:r>
+        <w:t xml:space="preserve"> was done on a cloned </w:t>
+      </w:r>
+      <w:proofErr w:type="spellStart"/>
+      <w:r>
+        <w:t>ArrayList</w:t>
+      </w:r>
+      <w:proofErr w:type="spellEnd"/>
+      <w:r>
+        <w:t>.</w:t>
+      </w:r>
+    </w:p>
+    <w:p>
+      <w:pPr>
+        <w:rPr>
+          <w:b/>
+        </w:rPr>
+      </w:pPr>
+      <w:proofErr w:type="gramStart"/>
+      <w:r>
+        <w:rPr>
+          <w:b/>
+        </w:rPr>
+        <w:t>private</w:t>
+      </w:r>
+      <w:proofErr w:type="gramEnd"/>
+      <w:r>
+        <w:rPr>
+          <w:b/>
+        </w:rPr>
+        <w:t xml:space="preserve"> static void </w:t>
+      </w:r>
+      <w:proofErr w:type="spellStart"/>
+      <w:r>
+        <w:rPr>
+          <w:b/>
+        </w:rPr>
+        <w:t>printProcess</w:t>
+      </w:r>
+      <w:proofErr w:type="spellEnd"/>
+      <w:r>
+        <w:rPr>
+          <w:b/>
+        </w:rPr>
+        <w:t xml:space="preserve">(Process p) </w:t>
       </w:r>
     </w:p>
     <w:p>
@@ -302,16 +632,60 @@
           <w:b/>
         </w:rPr>
       </w:pPr>
-      <w:r>
-        <w:rPr>
-          <w:b/>
-        </w:rPr>
-        <w:t>private static void printArrayList(ArrayList&lt;Process&gt; A)</w:t>
-      </w:r>
-    </w:p>
-    <w:p>
-      <w:r>
-        <w:t>Similar to above, but prints all Processes in an ArrayList of Processes.</w:t>
+      <w:proofErr w:type="gramStart"/>
+      <w:r>
+        <w:rPr>
+          <w:b/>
+        </w:rPr>
+        <w:t>private</w:t>
+      </w:r>
+      <w:proofErr w:type="gramEnd"/>
+      <w:r>
+        <w:rPr>
+          <w:b/>
+        </w:rPr>
+        <w:t xml:space="preserve"> static void </w:t>
+      </w:r>
+      <w:proofErr w:type="spellStart"/>
+      <w:r>
+        <w:rPr>
+          <w:b/>
+        </w:rPr>
+        <w:t>printArrayList</w:t>
+      </w:r>
+      <w:proofErr w:type="spellEnd"/>
+      <w:r>
+        <w:rPr>
+          <w:b/>
+        </w:rPr>
+        <w:t>(</w:t>
+      </w:r>
+      <w:proofErr w:type="spellStart"/>
+      <w:r>
+        <w:rPr>
+          <w:b/>
+        </w:rPr>
+        <w:t>ArrayList</w:t>
+      </w:r>
+      <w:proofErr w:type="spellEnd"/>
+      <w:r>
+        <w:rPr>
+          <w:b/>
+        </w:rPr>
+        <w:t>&lt;Process&gt; A)</w:t>
+      </w:r>
+    </w:p>
+    <w:p>
+      <w:r>
+        <w:t xml:space="preserve">Similar to above, but prints all Processes in an </w:t>
+      </w:r>
+      <w:proofErr w:type="spellStart"/>
+      <w:r>
+        <w:t>ArrayList</w:t>
+      </w:r>
+      <w:proofErr w:type="spellEnd"/>
+      <w:r>
+        <w:t xml:space="preserve"> of Processes.</w:t>
       </w:r>
     </w:p>
     <w:p>
@@ -348,10 +722,7 @@
         <w:t>ndex 1 in the pseudocode meant</w:t>
       </w:r>
       <w:r>
-        <w:t xml:space="preserve"> index 0 in java. </w:t>
-      </w:r>
-      <w:r>
-        <w:t>It also caused me to realize 2i + 1 is the left child and 2i + 2 is the right child due to the index being 0 and not 1. At some point I also realized the parent was (i-1)/2</w:t>
+        <w:t xml:space="preserve"> index 0 in java. It also caused me to realize 2i + 1 is the left child and 2i + 2 is the right child due to the index being 0 and not 1. At some point I also realized the parent was (i-1)/2</w:t>
       </w:r>
     </w:p>
     <w:p>
@@ -361,49 +732,195 @@
     </w:p>
     <w:p>
       <w:r>
-        <w:t>My printArrayList() method prints all elements from a_HeapSize to 0. However when I called heapSort a_heapSize ends up being 0.</w:t>
-      </w:r>
+        <w:t xml:space="preserve">My </w:t>
+      </w:r>
+      <w:proofErr w:type="spellStart"/>
+      <w:proofErr w:type="gramStart"/>
+      <w:r>
+        <w:t>printArrayList</w:t>
+      </w:r>
+      <w:proofErr w:type="spellEnd"/>
+      <w:r>
+        <w:t>(</w:t>
+      </w:r>
+      <w:proofErr w:type="gramEnd"/>
+      <w:r>
+        <w:t xml:space="preserve">) method prints all elements from </w:t>
+      </w:r>
+      <w:proofErr w:type="spellStart"/>
+      <w:r>
+        <w:t>a_HeapSize</w:t>
+      </w:r>
+      <w:proofErr w:type="spellEnd"/>
+      <w:r>
+        <w:t xml:space="preserve"> to 0. However when I called </w:t>
+      </w:r>
+      <w:proofErr w:type="spellStart"/>
+      <w:r>
+        <w:t>heapSort</w:t>
+      </w:r>
+      <w:proofErr w:type="spellEnd"/>
       <w:r>
         <w:t xml:space="preserve"> </w:t>
       </w:r>
-      <w:r>
-        <w:t xml:space="preserve">I </w:t>
-      </w:r>
-      <w:r>
-        <w:t>added a line to reset t</w:t>
-      </w:r>
-      <w:r>
-        <w:t xml:space="preserve">he a_HeapSize back to the </w:t>
-      </w:r>
-      <w:r>
-        <w:t xml:space="preserve">A.Size()-1 so my print method </w:t>
-      </w:r>
-      <w:r>
-        <w:t>would print properly at the end.</w:t>
-      </w:r>
+      <w:proofErr w:type="spellStart"/>
+      <w:r>
+        <w:t>a_heapSize</w:t>
+      </w:r>
+      <w:proofErr w:type="spellEnd"/>
+      <w:r>
+        <w:t xml:space="preserve"> ends up being 0.</w:t>
+      </w:r>
+      <w:r>
+        <w:t xml:space="preserve"> I added a line to reset the </w:t>
+      </w:r>
+      <w:proofErr w:type="spellStart"/>
+      <w:r>
+        <w:t>a_HeapSize</w:t>
+      </w:r>
+      <w:proofErr w:type="spellEnd"/>
+      <w:r>
+        <w:t xml:space="preserve"> back to the </w:t>
+      </w:r>
+      <w:proofErr w:type="spellStart"/>
+      <w:proofErr w:type="gramStart"/>
+      <w:r>
+        <w:t>A.Size</w:t>
+      </w:r>
+      <w:proofErr w:type="spellEnd"/>
+      <w:r>
+        <w:t>(</w:t>
+      </w:r>
+      <w:proofErr w:type="gramEnd"/>
+      <w:r>
+        <w:t>)-1 so my print method would print properly at the end.</w:t>
+      </w:r>
+    </w:p>
+    <w:p>
+      <w:r>
+        <w:rPr>
+          <w:b/>
+        </w:rPr>
+        <w:t>Lessons Learned</w:t>
+      </w:r>
+    </w:p>
+    <w:p>
+      <w:r>
+        <w:t xml:space="preserve">I learned that </w:t>
+      </w:r>
+      <w:proofErr w:type="spellStart"/>
+      <w:r>
+        <w:t>A.HeapSize</w:t>
+      </w:r>
+      <w:proofErr w:type="spellEnd"/>
+      <w:r>
+        <w:t xml:space="preserve"> is the size of our abstract heap data structure. It is not always the size of the </w:t>
+      </w:r>
+      <w:proofErr w:type="spellStart"/>
+      <w:r>
+        <w:t>ArrayList</w:t>
+      </w:r>
+      <w:proofErr w:type="spellEnd"/>
+      <w:r>
+        <w:t xml:space="preserve">. The </w:t>
+      </w:r>
+      <w:proofErr w:type="spellStart"/>
+      <w:r>
+        <w:t>ArrayList</w:t>
+      </w:r>
+      <w:proofErr w:type="spellEnd"/>
+      <w:r>
+        <w:t xml:space="preserve"> is just there to represent our heap. So it’s always possible for the heap to be much smaller than the </w:t>
+      </w:r>
+      <w:proofErr w:type="spellStart"/>
+      <w:r>
+        <w:t>ArrayList</w:t>
+      </w:r>
+      <w:proofErr w:type="spellEnd"/>
+      <w:r>
+        <w:t>.</w:t>
+      </w:r>
+    </w:p>
+    <w:p>
+      <w:r>
+        <w:t xml:space="preserve">At some point in coding I realized that </w:t>
+      </w:r>
+      <w:proofErr w:type="spellStart"/>
+      <w:r>
+        <w:t>heapSort</w:t>
+      </w:r>
+      <w:proofErr w:type="spellEnd"/>
+      <w:r>
+        <w:t xml:space="preserve"> was not necessary for priority queue. However the methods it uses like </w:t>
+      </w:r>
+      <w:proofErr w:type="spellStart"/>
+      <w:proofErr w:type="gramStart"/>
+      <w:r>
+        <w:t>buildMaxHeap</w:t>
+      </w:r>
+      <w:proofErr w:type="spellEnd"/>
+      <w:r>
+        <w:t>(</w:t>
+      </w:r>
+      <w:proofErr w:type="gramEnd"/>
+      <w:r>
+        <w:t xml:space="preserve">) and </w:t>
+      </w:r>
+      <w:proofErr w:type="spellStart"/>
+      <w:r>
+        <w:t>maxHeapify</w:t>
+      </w:r>
+      <w:proofErr w:type="spellEnd"/>
+      <w:r>
+        <w:t xml:space="preserve">() were important. Because </w:t>
+      </w:r>
+      <w:proofErr w:type="spellStart"/>
+      <w:r>
+        <w:t>heapSort</w:t>
+      </w:r>
+      <w:proofErr w:type="spellEnd"/>
+      <w:r>
+        <w:t xml:space="preserve"> does not need to be done the time complexity of the priority queue using </w:t>
+      </w:r>
+      <w:proofErr w:type="spellStart"/>
+      <w:r>
+        <w:t>heapSort’s</w:t>
+      </w:r>
+      <w:proofErr w:type="spellEnd"/>
+      <w:r>
+        <w:t xml:space="preserve"> methods is actually significantly better than </w:t>
+      </w:r>
+      <w:proofErr w:type="spellStart"/>
+      <w:r>
+        <w:t>heapSort</w:t>
+      </w:r>
+      <w:proofErr w:type="spellEnd"/>
+      <w:r>
+        <w:t xml:space="preserve"> itself.</w:t>
+      </w:r>
+    </w:p>
+    <w:p>
+      <w:r>
+        <w:t xml:space="preserve">I think I could have better designed this by making heap a separate class and have </w:t>
+      </w:r>
+      <w:proofErr w:type="spellStart"/>
+      <w:r>
+        <w:t>priorityQueue</w:t>
+      </w:r>
+      <w:proofErr w:type="spellEnd"/>
+      <w:r>
+        <w:t xml:space="preserve"> inherit a few methods</w:t>
+      </w:r>
+      <w:r>
+        <w:t xml:space="preserve"> that </w:t>
+      </w:r>
+      <w:r>
+        <w:t>the heap uses.</w:t>
+      </w:r>
+    </w:p>
+    <w:p>
       <w:bookmarkStart w:id="0" w:name="_GoBack"/>
       <w:bookmarkEnd w:id="0"/>
-    </w:p>
-    <w:p>
-      <w:r>
-        <w:rPr>
-          <w:b/>
-        </w:rPr>
-        <w:t>Lessons Learned</w:t>
-      </w:r>
-    </w:p>
-    <w:p>
-      <w:r>
-        <w:t xml:space="preserve">I learned that </w:t>
-      </w:r>
-      <w:r>
-        <w:t>A.HeapSize is the size of our abstract heap data structure. It is not always the size of the ArrayList. The ArrayList is just there to represent our heap. So it’s always possible for the heap to be much smaller than the ArrayList.</w:t>
-      </w:r>
-    </w:p>
-    <w:p>
-      <w:r>
-        <w:t>At some point in coding I realized that heapSort was not necessary for priority queue. However the methods it uses like buildMaxHeap() and maxHeapify() were important. Because heapSort does not need to be done the time complexity of the priority queue using heapSort’s methods is actually significantly better than heapSort itself.</w:t>
-      </w:r>
     </w:p>
     <w:sectPr>
       <w:pgSz w:w="12240" w:h="15840"/>

</xml_diff>

<commit_message>
80% finished with report
</commit_message>
<xml_diff>
--- a/PriorityQueue/TaiDaoProgramming 1 Report.docx
+++ b/PriorityQueue/TaiDaoProgramming 1 Report.docx
@@ -4,6 +4,45 @@
   <w:body>
     <w:p>
       <w:pPr>
+        <w:spacing w:after="0"/>
+        <w:rPr>
+          <w:b/>
+          <w:sz w:val="28"/>
+        </w:rPr>
+      </w:pPr>
+      <w:r>
+        <w:rPr>
+          <w:b/>
+          <w:sz w:val="28"/>
+        </w:rPr>
+        <w:t>Programming Assignment 1 Report</w:t>
+      </w:r>
+    </w:p>
+    <w:p>
+      <w:pPr>
+        <w:spacing w:after="0"/>
+        <w:rPr>
+          <w:b/>
+        </w:rPr>
+      </w:pPr>
+      <w:r>
+        <w:rPr>
+          <w:b/>
+        </w:rPr>
+        <w:t>By: Tai Dao</w:t>
+      </w:r>
+    </w:p>
+    <w:p>
+      <w:pPr>
+        <w:spacing w:after="0"/>
+        <w:rPr>
+          <w:b/>
+        </w:rPr>
+      </w:pPr>
+    </w:p>
+    <w:p>
+      <w:pPr>
+        <w:spacing w:after="0"/>
         <w:rPr>
           <w:b/>
         </w:rPr>
@@ -24,6 +63,9 @@
       </w:r>
     </w:p>
     <w:p>
+      <w:pPr>
+        <w:spacing w:after="0"/>
+      </w:pPr>
       <w:r>
         <w:t xml:space="preserve">In my design I have one Object called Process. When this object is created with the constructor </w:t>
       </w:r>
@@ -70,7 +112,13 @@
       </w:r>
       <w:proofErr w:type="spellEnd"/>
       <w:r>
-        <w:t xml:space="preserve"> is tracked in main.</w:t>
+        <w:t xml:space="preserve"> is tracked in main</w:t>
+      </w:r>
+      <w:r>
+        <w:t xml:space="preserve"> and starts from 0</w:t>
+      </w:r>
+      <w:r>
+        <w:t>.</w:t>
       </w:r>
       <w:r>
         <w:t xml:space="preserve"> It implements comparable in order to make it possible to compare each process to each other based on priority. It has getters for the </w:t>
@@ -89,6 +137,13 @@
     </w:p>
     <w:p>
       <w:pPr>
+        <w:spacing w:after="0"/>
+        <w:ind w:firstLine="720"/>
+      </w:pPr>
+    </w:p>
+    <w:p>
+      <w:pPr>
+        <w:spacing w:after="0"/>
         <w:rPr>
           <w:b/>
         </w:rPr>
@@ -107,122 +162,134 @@
       </w:r>
     </w:p>
     <w:p>
-      <w:r>
-        <w:t xml:space="preserve">20 Processes are created in main with </w:t>
-      </w:r>
+      <w:pPr>
+        <w:spacing w:after="0"/>
+      </w:pPr>
+      <w:r>
+        <w:t xml:space="preserve">20 Processes are created in main with a for loop. All of them are stored inside an </w:t>
+      </w:r>
+      <w:proofErr w:type="spellStart"/>
+      <w:r>
+        <w:t>ArrayList</w:t>
+      </w:r>
+      <w:proofErr w:type="spellEnd"/>
+      <w:r>
+        <w:t xml:space="preserve"> of Processes.</w:t>
+      </w:r>
+      <w:r>
+        <w:t xml:space="preserve"> After that </w:t>
+      </w:r>
+      <w:proofErr w:type="spellStart"/>
+      <w:r>
+        <w:t>buildMaxHeap</w:t>
+      </w:r>
+      <w:proofErr w:type="spellEnd"/>
+      <w:r>
+        <w:t xml:space="preserve"> is called to create my heap data structure which satisfies the </w:t>
+      </w:r>
+      <w:proofErr w:type="spellStart"/>
+      <w:r>
+        <w:t>maxHeap</w:t>
+      </w:r>
+      <w:proofErr w:type="spellEnd"/>
+      <w:r>
+        <w:t xml:space="preserve"> property.</w:t>
+      </w:r>
+      <w:r>
+        <w:t xml:space="preserve"> From there a method called </w:t>
+      </w:r>
+      <w:proofErr w:type="spellStart"/>
       <w:proofErr w:type="gramStart"/>
       <w:r>
-        <w:t>a for</w:t>
-      </w:r>
+        <w:t>startMenu</w:t>
+      </w:r>
+      <w:proofErr w:type="spellEnd"/>
+      <w:r>
+        <w:t>(</w:t>
+      </w:r>
+      <w:proofErr w:type="spellStart"/>
       <w:proofErr w:type="gramEnd"/>
       <w:r>
-        <w:t xml:space="preserve"> loop. All of them are stored inside an </w:t>
-      </w:r>
-      <w:proofErr w:type="spellStart"/>
-      <w:r>
         <w:t>ArrayList</w:t>
       </w:r>
       <w:proofErr w:type="spellEnd"/>
       <w:r>
-        <w:t xml:space="preserve"> of Processes.</w:t>
-      </w:r>
-      <w:r>
-        <w:t xml:space="preserve"> After that </w:t>
-      </w:r>
-      <w:proofErr w:type="spellStart"/>
-      <w:r>
-        <w:t>buildMaxHeap</w:t>
-      </w:r>
-      <w:proofErr w:type="spellEnd"/>
-      <w:r>
-        <w:t xml:space="preserve"> is called to create my heap data structure which satisfies the </w:t>
-      </w:r>
-      <w:proofErr w:type="spellStart"/>
-      <w:r>
-        <w:t>maxHeap</w:t>
-      </w:r>
-      <w:proofErr w:type="spellEnd"/>
-      <w:r>
-        <w:t xml:space="preserve"> property.</w:t>
-      </w:r>
-      <w:r>
-        <w:t xml:space="preserve"> From there a method called </w:t>
-      </w:r>
+        <w:t xml:space="preserve"> of Processes) is called.</w:t>
+      </w:r>
+    </w:p>
+    <w:p>
+      <w:pPr>
+        <w:spacing w:after="0"/>
+      </w:pPr>
+      <w:r>
+        <w:t xml:space="preserve">As mentioned above </w:t>
+      </w:r>
+      <w:proofErr w:type="spellStart"/>
+      <w:r>
+        <w:t>currentPID</w:t>
+      </w:r>
+      <w:proofErr w:type="spellEnd"/>
+      <w:r>
+        <w:t xml:space="preserve"> is located here and is incremented anytime a new process is created.</w:t>
+      </w:r>
+    </w:p>
+    <w:p>
+      <w:pPr>
+        <w:spacing w:after="0"/>
+      </w:pPr>
+      <w:r>
+        <w:t xml:space="preserve">In addition to that </w:t>
+      </w:r>
+      <w:proofErr w:type="spellStart"/>
+      <w:r>
+        <w:t>a_HeapSize</w:t>
+      </w:r>
+      <w:proofErr w:type="spellEnd"/>
+      <w:r>
+        <w:t xml:space="preserve"> is a static variable in main. </w:t>
+      </w:r>
+      <w:r>
+        <w:t xml:space="preserve">This is done to keep track of how big the heap is. Note heap is not always the same as the </w:t>
+      </w:r>
+      <w:proofErr w:type="spellStart"/>
+      <w:r>
+        <w:t>arraySize</w:t>
+      </w:r>
+      <w:proofErr w:type="spellEnd"/>
+      <w:r>
+        <w:t>.</w:t>
+      </w:r>
+    </w:p>
+    <w:p>
+      <w:pPr>
+        <w:spacing w:after="0"/>
+      </w:pPr>
+    </w:p>
+    <w:p>
+      <w:pPr>
+        <w:spacing w:after="0"/>
+      </w:pPr>
       <w:proofErr w:type="spellStart"/>
       <w:proofErr w:type="gramStart"/>
       <w:r>
+        <w:rPr>
+          <w:b/>
+        </w:rPr>
         <w:t>startMenu</w:t>
       </w:r>
       <w:proofErr w:type="spellEnd"/>
       <w:r>
-        <w:t>(</w:t>
-      </w:r>
-      <w:proofErr w:type="spellStart"/>
+        <w:rPr>
+          <w:b/>
+        </w:rPr>
+        <w:t>()</w:t>
+      </w:r>
       <w:proofErr w:type="gramEnd"/>
-      <w:r>
-        <w:t>ArrayList</w:t>
-      </w:r>
-      <w:proofErr w:type="spellEnd"/>
-      <w:r>
-        <w:t xml:space="preserve"> of Processes) is called.</w:t>
-      </w:r>
-    </w:p>
-    <w:p>
-      <w:r>
-        <w:t xml:space="preserve">As mentioned above </w:t>
-      </w:r>
-      <w:proofErr w:type="spellStart"/>
-      <w:r>
-        <w:t>currentPID</w:t>
-      </w:r>
-      <w:proofErr w:type="spellEnd"/>
-      <w:r>
-        <w:t xml:space="preserve"> is located here and is incremented anytime a new process is created.</w:t>
-      </w:r>
-    </w:p>
-    <w:p>
-      <w:r>
-        <w:t xml:space="preserve">In addition to that </w:t>
-      </w:r>
-      <w:proofErr w:type="spellStart"/>
-      <w:r>
-        <w:t>a_HeapSize</w:t>
-      </w:r>
-      <w:proofErr w:type="spellEnd"/>
-      <w:r>
-        <w:t xml:space="preserve"> is a static variable in main. </w:t>
-      </w:r>
-      <w:r>
-        <w:t xml:space="preserve">This is done to keep track of how big the heap is. Note heap is not always the same as the </w:t>
-      </w:r>
-      <w:proofErr w:type="spellStart"/>
-      <w:r>
-        <w:t>arraySize</w:t>
-      </w:r>
-      <w:proofErr w:type="spellEnd"/>
-      <w:r>
-        <w:t>.</w:t>
-      </w:r>
-    </w:p>
-    <w:p>
-      <w:proofErr w:type="spellStart"/>
-      <w:proofErr w:type="gramStart"/>
-      <w:r>
-        <w:rPr>
-          <w:b/>
-        </w:rPr>
-        <w:t>startMenu</w:t>
-      </w:r>
-      <w:proofErr w:type="spellEnd"/>
-      <w:r>
-        <w:rPr>
-          <w:b/>
-        </w:rPr>
-        <w:t>()</w:t>
-      </w:r>
-      <w:proofErr w:type="gramEnd"/>
-    </w:p>
-    <w:p>
+    </w:p>
+    <w:p>
+      <w:pPr>
+        <w:spacing w:after="0"/>
+      </w:pPr>
       <w:r>
         <w:t>This method prints a menu and takes a user input.</w:t>
       </w:r>
@@ -269,7 +336,27 @@
           <w:sz w:val="20"/>
           <w:szCs w:val="20"/>
         </w:rPr>
-        <w:t xml:space="preserve"> of Processes.</w:t>
+        <w:t xml:space="preserve"> of Processes. (</w:t>
+      </w:r>
+      <w:proofErr w:type="spellStart"/>
+      <w:r>
+        <w:rPr>
+          <w:rFonts w:ascii="Courier New" w:hAnsi="Courier New" w:cs="Courier New"/>
+          <w:color w:val="000000"/>
+          <w:sz w:val="20"/>
+          <w:szCs w:val="20"/>
+        </w:rPr>
+        <w:t>PriorityQueue</w:t>
+      </w:r>
+      <w:proofErr w:type="spellEnd"/>
+      <w:r>
+        <w:rPr>
+          <w:rFonts w:ascii="Courier New" w:hAnsi="Courier New" w:cs="Courier New"/>
+          <w:color w:val="000000"/>
+          <w:sz w:val="20"/>
+          <w:szCs w:val="20"/>
+        </w:rPr>
+        <w:t>)</w:t>
       </w:r>
     </w:p>
     <w:p>
@@ -291,7 +378,27 @@
           <w:sz w:val="20"/>
           <w:szCs w:val="20"/>
         </w:rPr>
-        <w:t>2. View and remove the first priority process.</w:t>
+        <w:t xml:space="preserve">2. View and remove the highest priority process from the </w:t>
+      </w:r>
+      <w:proofErr w:type="spellStart"/>
+      <w:r>
+        <w:rPr>
+          <w:rFonts w:ascii="Courier New" w:hAnsi="Courier New" w:cs="Courier New"/>
+          <w:color w:val="000000"/>
+          <w:sz w:val="20"/>
+          <w:szCs w:val="20"/>
+        </w:rPr>
+        <w:t>PriorityQueue</w:t>
+      </w:r>
+      <w:proofErr w:type="spellEnd"/>
+      <w:r>
+        <w:rPr>
+          <w:rFonts w:ascii="Courier New" w:hAnsi="Courier New" w:cs="Courier New"/>
+          <w:color w:val="000000"/>
+          <w:sz w:val="20"/>
+          <w:szCs w:val="20"/>
+        </w:rPr>
+        <w:t>.</w:t>
       </w:r>
     </w:p>
     <w:p>
@@ -313,7 +420,49 @@
           <w:sz w:val="20"/>
           <w:szCs w:val="20"/>
         </w:rPr>
-        <w:t>3. Increase priority of a specified process.</w:t>
+        <w:t xml:space="preserve">3. Increase priority of a specified process which changes </w:t>
+      </w:r>
+      <w:proofErr w:type="spellStart"/>
+      <w:proofErr w:type="gramStart"/>
+      <w:r>
+        <w:rPr>
+          <w:rFonts w:ascii="Courier New" w:hAnsi="Courier New" w:cs="Courier New"/>
+          <w:color w:val="000000"/>
+          <w:sz w:val="20"/>
+          <w:szCs w:val="20"/>
+        </w:rPr>
+        <w:t>it's</w:t>
+      </w:r>
+      <w:proofErr w:type="spellEnd"/>
+      <w:proofErr w:type="gramEnd"/>
+      <w:r>
+        <w:rPr>
+          <w:rFonts w:ascii="Courier New" w:hAnsi="Courier New" w:cs="Courier New"/>
+          <w:color w:val="000000"/>
+          <w:sz w:val="20"/>
+          <w:szCs w:val="20"/>
+        </w:rPr>
+        <w:t xml:space="preserve"> position in the </w:t>
+      </w:r>
+      <w:proofErr w:type="spellStart"/>
+      <w:r>
+        <w:rPr>
+          <w:rFonts w:ascii="Courier New" w:hAnsi="Courier New" w:cs="Courier New"/>
+          <w:color w:val="000000"/>
+          <w:sz w:val="20"/>
+          <w:szCs w:val="20"/>
+        </w:rPr>
+        <w:t>PriorityQueue</w:t>
+      </w:r>
+      <w:proofErr w:type="spellEnd"/>
+      <w:r>
+        <w:rPr>
+          <w:rFonts w:ascii="Courier New" w:hAnsi="Courier New" w:cs="Courier New"/>
+          <w:color w:val="000000"/>
+          <w:sz w:val="20"/>
+          <w:szCs w:val="20"/>
+        </w:rPr>
+        <w:t>.</w:t>
       </w:r>
     </w:p>
     <w:p>
@@ -335,7 +484,27 @@
           <w:sz w:val="20"/>
           <w:szCs w:val="20"/>
         </w:rPr>
-        <w:t>4. Insert a new process with a random priority index.</w:t>
+        <w:t xml:space="preserve">4. Insert a new process with a random priority index into the </w:t>
+      </w:r>
+      <w:proofErr w:type="spellStart"/>
+      <w:r>
+        <w:rPr>
+          <w:rFonts w:ascii="Courier New" w:hAnsi="Courier New" w:cs="Courier New"/>
+          <w:color w:val="000000"/>
+          <w:sz w:val="20"/>
+          <w:szCs w:val="20"/>
+        </w:rPr>
+        <w:t>PriorityQueue</w:t>
+      </w:r>
+      <w:proofErr w:type="spellEnd"/>
+      <w:r>
+        <w:rPr>
+          <w:rFonts w:ascii="Courier New" w:hAnsi="Courier New" w:cs="Courier New"/>
+          <w:color w:val="000000"/>
+          <w:sz w:val="20"/>
+          <w:szCs w:val="20"/>
+        </w:rPr>
+        <w:t>.</w:t>
       </w:r>
     </w:p>
     <w:p>
@@ -357,10 +526,9 @@
           <w:sz w:val="20"/>
           <w:szCs w:val="20"/>
         </w:rPr>
-        <w:t>5. Sort Processes by priority and displays list of Processes</w:t>
-      </w:r>
-    </w:p>
-    <w:p>
+        <w:t>5. Sort Processes by priority and displays list of Processes (</w:t>
+      </w:r>
+      <w:proofErr w:type="spellStart"/>
       <w:r>
         <w:rPr>
           <w:rFonts w:ascii="Courier New" w:hAnsi="Courier New" w:cs="Courier New"/>
@@ -368,17 +536,61 @@
           <w:sz w:val="20"/>
           <w:szCs w:val="20"/>
         </w:rPr>
+        <w:t>HeapSort</w:t>
+      </w:r>
+      <w:proofErr w:type="spellEnd"/>
+      <w:r>
+        <w:rPr>
+          <w:rFonts w:ascii="Courier New" w:hAnsi="Courier New" w:cs="Courier New"/>
+          <w:color w:val="000000"/>
+          <w:sz w:val="20"/>
+          <w:szCs w:val="20"/>
+        </w:rPr>
+        <w:t>)</w:t>
+      </w:r>
+    </w:p>
+    <w:p>
+      <w:pPr>
+        <w:spacing w:after="0"/>
+        <w:rPr>
+          <w:rFonts w:ascii="Courier New" w:hAnsi="Courier New" w:cs="Courier New"/>
+          <w:color w:val="000000"/>
+          <w:sz w:val="20"/>
+          <w:szCs w:val="20"/>
+        </w:rPr>
+      </w:pPr>
+      <w:r>
+        <w:rPr>
+          <w:rFonts w:ascii="Courier New" w:hAnsi="Courier New" w:cs="Courier New"/>
+          <w:color w:val="000000"/>
+          <w:sz w:val="20"/>
+          <w:szCs w:val="20"/>
+        </w:rPr>
         <w:t>Q. Quit.</w:t>
       </w:r>
     </w:p>
     <w:p>
+      <w:pPr>
+        <w:spacing w:after="0"/>
+      </w:pPr>
       <w:r>
         <w:t>Option 1 just displays the heap.</w:t>
       </w:r>
     </w:p>
     <w:p>
-      <w:r>
-        <w:t xml:space="preserve">Option 2 simulates a process being popped out of the </w:t>
+      <w:pPr>
+        <w:spacing w:after="0"/>
+      </w:pPr>
+      <w:r>
+        <w:t xml:space="preserve">Option 2 simulates a process being </w:t>
+      </w:r>
+      <w:proofErr w:type="spellStart"/>
+      <w:r>
+        <w:t>dequeued</w:t>
+      </w:r>
+      <w:proofErr w:type="spellEnd"/>
+      <w:r>
+        <w:t xml:space="preserve"> out of the </w:t>
       </w:r>
       <w:proofErr w:type="spellStart"/>
       <w:r>
@@ -427,36 +639,36 @@
       </w:r>
     </w:p>
     <w:p>
-      <w:r>
-        <w:t xml:space="preserve">Option 3 simulates a process that has been waiting for a while so it should get more priority. The user selects the process by index and that process will have its priority increased by 50 (limit 9999). After that </w:t>
-      </w:r>
-      <w:proofErr w:type="spellStart"/>
-      <w:r>
-        <w:t>buildMaxHeap</w:t>
-      </w:r>
-      <w:proofErr w:type="spellEnd"/>
-      <w:r>
-        <w:t xml:space="preserve"> is called to re</w:t>
-      </w:r>
-      <w:r>
-        <w:t>-</w:t>
-      </w:r>
-      <w:r>
-        <w:t xml:space="preserve">maintain the </w:t>
-      </w:r>
-      <w:proofErr w:type="spellStart"/>
-      <w:r>
-        <w:t>maxH</w:t>
-      </w:r>
-      <w:r>
-        <w:t>eap</w:t>
-      </w:r>
-      <w:proofErr w:type="spellEnd"/>
-      <w:r>
-        <w:t xml:space="preserve"> property.</w:t>
-      </w:r>
-    </w:p>
-    <w:p>
+      <w:pPr>
+        <w:spacing w:after="0"/>
+      </w:pPr>
+      <w:r>
+        <w:t xml:space="preserve">Option 3 simulates a process that has been waiting for a while so it should get more priority. The user selects the process by index and that process will have its priority increased by 50 (limit 9999). </w:t>
+      </w:r>
+      <w:r>
+        <w:t xml:space="preserve">After that </w:t>
+      </w:r>
+      <w:proofErr w:type="spellStart"/>
+      <w:r>
+        <w:t>heapIncreaseKey</w:t>
+      </w:r>
+      <w:proofErr w:type="spellEnd"/>
+      <w:r>
+        <w:t xml:space="preserve"> was called to maintain the </w:t>
+      </w:r>
+      <w:proofErr w:type="spellStart"/>
+      <w:r>
+        <w:t>maxHeap</w:t>
+      </w:r>
+      <w:proofErr w:type="spellEnd"/>
+      <w:r>
+        <w:t>.</w:t>
+      </w:r>
+    </w:p>
+    <w:p>
+      <w:pPr>
+        <w:spacing w:after="0"/>
+      </w:pPr>
       <w:r>
         <w:t xml:space="preserve">Option 4 simulates adding in a new process into the priority queue. A new process is first created with a random priority. Then </w:t>
       </w:r>
@@ -469,125 +681,159 @@
         <w:t xml:space="preserve"> is called to insert in the process </w:t>
       </w:r>
       <w:r>
-        <w:t xml:space="preserve">starting from the leaf and bubbles </w:t>
-      </w:r>
+        <w:t>starting from the leaf and bubbles up</w:t>
+      </w:r>
+      <w:r>
+        <w:t xml:space="preserve"> with </w:t>
+      </w:r>
+      <w:proofErr w:type="spellStart"/>
+      <w:r>
+        <w:t>heapIncreaseKey</w:t>
+      </w:r>
+      <w:proofErr w:type="spellEnd"/>
+      <w:r>
+        <w:t xml:space="preserve"> until that process’s priority </w:t>
+      </w:r>
+      <w:r>
+        <w:t>is less than its parent.</w:t>
+      </w:r>
+      <w:r>
+        <w:t xml:space="preserve"> </w:t>
+      </w:r>
+      <w:r>
+        <w:t>This is done to</w:t>
+      </w:r>
+      <w:r>
+        <w:t xml:space="preserve"> maintain the </w:t>
+      </w:r>
+      <w:proofErr w:type="spellStart"/>
+      <w:r>
+        <w:t>maxHeap</w:t>
+      </w:r>
+      <w:proofErr w:type="spellEnd"/>
+      <w:r>
+        <w:t>.</w:t>
+      </w:r>
+    </w:p>
+    <w:p>
+      <w:pPr>
+        <w:spacing w:after="0"/>
+      </w:pPr>
+      <w:r>
+        <w:t xml:space="preserve">Option 5 creates a copy of the </w:t>
+      </w:r>
+      <w:proofErr w:type="spellStart"/>
+      <w:r>
+        <w:t>ArrayList</w:t>
+      </w:r>
+      <w:proofErr w:type="spellEnd"/>
+      <w:r>
+        <w:t xml:space="preserve"> of Processes and a </w:t>
+      </w:r>
+      <w:proofErr w:type="spellStart"/>
+      <w:r>
+        <w:t>heapSort</w:t>
+      </w:r>
+      <w:proofErr w:type="spellEnd"/>
+      <w:r>
+        <w:t xml:space="preserve"> is performed on it. This </w:t>
+      </w:r>
+      <w:proofErr w:type="spellStart"/>
+      <w:r>
+        <w:t>ArrayList</w:t>
+      </w:r>
+      <w:proofErr w:type="spellEnd"/>
+      <w:r>
+        <w:t xml:space="preserve"> is then printed. The user will then see the processes sorted by priority from lowest to highest. </w:t>
+      </w:r>
+      <w:r>
+        <w:t xml:space="preserve">A copy was created because </w:t>
+      </w:r>
+      <w:proofErr w:type="spellStart"/>
+      <w:r>
+        <w:t>heapSort</w:t>
+      </w:r>
+      <w:proofErr w:type="spellEnd"/>
+      <w:r>
+        <w:t xml:space="preserve"> is an in place sorting algorithm. Once </w:t>
+      </w:r>
+      <w:proofErr w:type="spellStart"/>
+      <w:r>
+        <w:t>heapsort</w:t>
+      </w:r>
+      <w:proofErr w:type="spellEnd"/>
+      <w:r>
+        <w:t xml:space="preserve"> is done the original array would have been modify and would no longer maintain </w:t>
+      </w:r>
+      <w:proofErr w:type="spellStart"/>
+      <w:r>
+        <w:t>maxHeap</w:t>
+      </w:r>
+      <w:proofErr w:type="spellEnd"/>
+      <w:r>
+        <w:t>. In order</w:t>
+      </w:r>
+      <w:r>
+        <w:t xml:space="preserve"> to keep the original </w:t>
+      </w:r>
+      <w:proofErr w:type="spellStart"/>
+      <w:r>
+        <w:lastRenderedPageBreak/>
+        <w:t>priorityQueue</w:t>
+      </w:r>
+      <w:proofErr w:type="spellEnd"/>
+      <w:r>
+        <w:t xml:space="preserve"> safe, </w:t>
+      </w:r>
+      <w:proofErr w:type="spellStart"/>
+      <w:r>
+        <w:t>heapSort</w:t>
+      </w:r>
+      <w:proofErr w:type="spellEnd"/>
+      <w:r>
+        <w:t xml:space="preserve"> was done on a cloned </w:t>
+      </w:r>
+      <w:proofErr w:type="spellStart"/>
+      <w:r>
+        <w:t>ArrayList</w:t>
+      </w:r>
+      <w:proofErr w:type="spellEnd"/>
+      <w:r>
+        <w:t>.</w:t>
+      </w:r>
+      <w:r>
+        <w:t xml:space="preserve"> And the cloned </w:t>
+      </w:r>
+      <w:proofErr w:type="spellStart"/>
+      <w:r>
+        <w:t>ArrayList</w:t>
+      </w:r>
+      <w:proofErr w:type="spellEnd"/>
+      <w:r>
+        <w:t xml:space="preserve"> was the one that gets printed.</w:t>
+      </w:r>
+    </w:p>
+    <w:p>
+      <w:pPr>
+        <w:spacing w:after="0"/>
+      </w:pPr>
+    </w:p>
+    <w:p>
+      <w:pPr>
+        <w:spacing w:after="0"/>
+        <w:rPr>
+          <w:b/>
+        </w:rPr>
+      </w:pPr>
       <w:proofErr w:type="gramStart"/>
       <w:r>
-        <w:t>up</w:t>
+        <w:rPr>
+          <w:b/>
+        </w:rPr>
+        <w:t>private</w:t>
       </w:r>
       <w:proofErr w:type="gramEnd"/>
       <w:r>
-        <w:t xml:space="preserve"> until that process is less than its parent.</w:t>
-      </w:r>
-      <w:r>
-        <w:t xml:space="preserve"> </w:t>
-      </w:r>
-      <w:r>
-        <w:t>This is done to</w:t>
-      </w:r>
-      <w:r>
-        <w:t xml:space="preserve"> maintain the </w:t>
-      </w:r>
-      <w:proofErr w:type="spellStart"/>
-      <w:r>
-        <w:t>maxHeap</w:t>
-      </w:r>
-      <w:proofErr w:type="spellEnd"/>
-      <w:r>
-        <w:t>.</w:t>
-      </w:r>
-    </w:p>
-    <w:p>
-      <w:r>
-        <w:t xml:space="preserve">Option 5 creates a copy of the </w:t>
-      </w:r>
-      <w:proofErr w:type="spellStart"/>
-      <w:r>
-        <w:t>ArrayList</w:t>
-      </w:r>
-      <w:proofErr w:type="spellEnd"/>
-      <w:r>
-        <w:t xml:space="preserve"> of Processes and a </w:t>
-      </w:r>
-      <w:proofErr w:type="spellStart"/>
-      <w:r>
-        <w:t>heapSort</w:t>
-      </w:r>
-      <w:proofErr w:type="spellEnd"/>
-      <w:r>
-        <w:t xml:space="preserve"> is performed on it. This </w:t>
-      </w:r>
-      <w:proofErr w:type="spellStart"/>
-      <w:r>
-        <w:t>ArrayList</w:t>
-      </w:r>
-      <w:proofErr w:type="spellEnd"/>
-      <w:r>
-        <w:t xml:space="preserve"> is then printed. The user will then see the processes sorted by priority from lowest to highest. </w:t>
-      </w:r>
-      <w:r>
-        <w:t xml:space="preserve">A copy was created because </w:t>
-      </w:r>
-      <w:proofErr w:type="spellStart"/>
-      <w:r>
-        <w:t>heapSort</w:t>
-      </w:r>
-      <w:proofErr w:type="spellEnd"/>
-      <w:r>
-        <w:t xml:space="preserve"> is an in place sorting algorithm. Once </w:t>
-      </w:r>
-      <w:proofErr w:type="spellStart"/>
-      <w:r>
-        <w:t>heapsort</w:t>
-      </w:r>
-      <w:proofErr w:type="spellEnd"/>
-      <w:r>
-        <w:t xml:space="preserve"> is done the original array </w:t>
-      </w:r>
-      <w:r>
-        <w:lastRenderedPageBreak/>
-        <w:t xml:space="preserve">would have been modify and would no longer maintain </w:t>
-      </w:r>
-      <w:proofErr w:type="spellStart"/>
-      <w:r>
-        <w:t>maxHeap</w:t>
-      </w:r>
-      <w:proofErr w:type="spellEnd"/>
-      <w:r>
-        <w:t xml:space="preserve">. In order to keep the original priority queue safe </w:t>
-      </w:r>
-      <w:proofErr w:type="spellStart"/>
-      <w:r>
-        <w:t>heapSort</w:t>
-      </w:r>
-      <w:proofErr w:type="spellEnd"/>
-      <w:r>
-        <w:t xml:space="preserve"> was done on a cloned </w:t>
-      </w:r>
-      <w:proofErr w:type="spellStart"/>
-      <w:r>
-        <w:t>ArrayList</w:t>
-      </w:r>
-      <w:proofErr w:type="spellEnd"/>
-      <w:r>
-        <w:t>.</w:t>
-      </w:r>
-    </w:p>
-    <w:p>
-      <w:pPr>
-        <w:rPr>
-          <w:b/>
-        </w:rPr>
-      </w:pPr>
-      <w:proofErr w:type="gramStart"/>
-      <w:r>
-        <w:rPr>
-          <w:b/>
-        </w:rPr>
-        <w:t>private</w:t>
-      </w:r>
-      <w:proofErr w:type="gramEnd"/>
-      <w:r>
         <w:rPr>
           <w:b/>
         </w:rPr>
@@ -609,11 +855,17 @@
       </w:r>
     </w:p>
     <w:p>
+      <w:pPr>
+        <w:spacing w:after="0"/>
+      </w:pPr>
       <w:r>
         <w:t>This method just prints a single Process in the form of</w:t>
       </w:r>
     </w:p>
     <w:p>
+      <w:pPr>
+        <w:spacing w:after="0"/>
+      </w:pPr>
       <w:r>
         <w:t>Index</w:t>
       </w:r>
@@ -628,6 +880,12 @@
     </w:p>
     <w:p>
       <w:pPr>
+        <w:spacing w:after="0"/>
+      </w:pPr>
+    </w:p>
+    <w:p>
+      <w:pPr>
+        <w:spacing w:after="0"/>
         <w:rPr>
           <w:b/>
         </w:rPr>
@@ -676,6 +934,9 @@
       </w:r>
     </w:p>
     <w:p>
+      <w:pPr>
+        <w:spacing w:after="0"/>
+      </w:pPr>
       <w:r>
         <w:t xml:space="preserve">Similar to above, but prints all Processes in an </w:t>
       </w:r>
@@ -689,6 +950,14 @@
       </w:r>
     </w:p>
     <w:p>
+      <w:pPr>
+        <w:spacing w:after="0"/>
+      </w:pPr>
+    </w:p>
+    <w:p>
+      <w:pPr>
+        <w:spacing w:after="0"/>
+      </w:pPr>
       <w:r>
         <w:rPr>
           <w:b/>
@@ -697,6 +966,9 @@
       </w:r>
     </w:p>
     <w:p>
+      <w:pPr>
+        <w:spacing w:after="0"/>
+      </w:pPr>
       <w:r>
         <w:t xml:space="preserve">I kept getting index out of bounds errors because </w:t>
       </w:r>
@@ -726,11 +998,17 @@
       </w:r>
     </w:p>
     <w:p>
+      <w:pPr>
+        <w:spacing w:after="0"/>
+      </w:pPr>
       <w:r>
         <w:t>I made a mistake of swapping priorities initially. It was later when I created the menu I realized I was supposed to swap processes not priorities. I learned creating the menu first before implementing other methods is better because it helps me understand the requirements better. This also made me realized I needed to make Processes comparable so I could compare their priorities.</w:t>
       </w:r>
     </w:p>
     <w:p>
+      <w:pPr>
+        <w:spacing w:after="0"/>
+      </w:pPr>
       <w:r>
         <w:t xml:space="preserve">My </w:t>
       </w:r>
@@ -797,6 +1075,14 @@
       </w:r>
     </w:p>
     <w:p>
+      <w:pPr>
+        <w:spacing w:after="0"/>
+      </w:pPr>
+    </w:p>
+    <w:p>
+      <w:pPr>
+        <w:spacing w:after="0"/>
+      </w:pPr>
       <w:r>
         <w:rPr>
           <w:b/>
@@ -805,6 +1091,9 @@
       </w:r>
     </w:p>
     <w:p>
+      <w:pPr>
+        <w:spacing w:after="0"/>
+      </w:pPr>
       <w:r>
         <w:t xml:space="preserve">I learned that </w:t>
       </w:r>
@@ -842,8 +1131,42 @@
       </w:r>
     </w:p>
     <w:p>
-      <w:r>
-        <w:t xml:space="preserve">At some point in coding I realized that </w:t>
+      <w:pPr>
+        <w:spacing w:after="0"/>
+      </w:pPr>
+      <w:r>
+        <w:t xml:space="preserve">I think I could have better designed this by making heap a separate class and have </w:t>
+      </w:r>
+      <w:proofErr w:type="spellStart"/>
+      <w:r>
+        <w:t>priorityQueue</w:t>
+      </w:r>
+      <w:proofErr w:type="spellEnd"/>
+      <w:r>
+        <w:t xml:space="preserve"> inherit a few methods</w:t>
+      </w:r>
+      <w:r>
+        <w:t xml:space="preserve"> that </w:t>
+      </w:r>
+      <w:r>
+        <w:t>the heap uses.</w:t>
+      </w:r>
+      <w:r>
+        <w:t xml:space="preserve"> However I may have struggled with following the pseudocode if I went that route.</w:t>
+      </w:r>
+    </w:p>
+    <w:p>
+      <w:pPr>
+        <w:spacing w:after="0"/>
+      </w:pPr>
+      <w:r>
+        <w:t>At some point in coding</w:t>
+      </w:r>
+      <w:r>
+        <w:t>,</w:t>
+      </w:r>
+      <w:r>
+        <w:t xml:space="preserve"> I realized that </w:t>
       </w:r>
       <w:proofErr w:type="spellStart"/>
       <w:r>
@@ -851,12 +1174,45 @@
       </w:r>
       <w:proofErr w:type="spellEnd"/>
       <w:r>
-        <w:t xml:space="preserve"> was not necessary for priority queue. However the methods it uses like </w:t>
+        <w:t xml:space="preserve"> was not necessary for</w:t>
+      </w:r>
+      <w:r>
+        <w:t xml:space="preserve"> the</w:t>
+      </w:r>
+      <w:r>
+        <w:t xml:space="preserve"> priority queue. </w:t>
+      </w:r>
+      <w:r>
+        <w:t xml:space="preserve">Because </w:t>
+      </w:r>
+      <w:proofErr w:type="spellStart"/>
+      <w:r>
+        <w:t>heapSort</w:t>
+      </w:r>
+      <w:proofErr w:type="spellEnd"/>
+      <w:r>
+        <w:t xml:space="preserve"> does not need to be used for a </w:t>
+      </w:r>
+      <w:proofErr w:type="spellStart"/>
+      <w:r>
+        <w:t>priorityQueue</w:t>
+      </w:r>
+      <w:proofErr w:type="spellEnd"/>
+      <w:r>
+        <w:t xml:space="preserve"> the time complexity of the </w:t>
+      </w:r>
+      <w:proofErr w:type="spellStart"/>
+      <w:r>
+        <w:t>priorityQueue</w:t>
+      </w:r>
+      <w:proofErr w:type="spellEnd"/>
+      <w:r>
+        <w:t xml:space="preserve"> is far better than </w:t>
       </w:r>
       <w:proofErr w:type="spellStart"/>
       <w:proofErr w:type="gramStart"/>
       <w:r>
-        <w:t>buildMaxHeap</w:t>
+        <w:t>nlog</w:t>
       </w:r>
       <w:proofErr w:type="spellEnd"/>
       <w:r>
@@ -864,15 +1220,15 @@
       </w:r>
       <w:proofErr w:type="gramEnd"/>
       <w:r>
-        <w:t xml:space="preserve">) and </w:t>
-      </w:r>
-      <w:proofErr w:type="spellStart"/>
-      <w:r>
-        <w:t>maxHeapify</w:t>
-      </w:r>
-      <w:proofErr w:type="spellEnd"/>
-      <w:r>
-        <w:t xml:space="preserve">() were important. Because </w:t>
+        <w:t xml:space="preserve">n). </w:t>
+      </w:r>
+      <w:proofErr w:type="spellStart"/>
+      <w:r>
+        <w:t>PriorityQueue</w:t>
+      </w:r>
+      <w:proofErr w:type="spellEnd"/>
+      <w:r>
+        <w:t xml:space="preserve"> only borrows 4 methods from </w:t>
       </w:r>
       <w:proofErr w:type="spellStart"/>
       <w:r>
@@ -880,15 +1236,132 @@
       </w:r>
       <w:proofErr w:type="spellEnd"/>
       <w:r>
-        <w:t xml:space="preserve"> does not need to be done the time complexity of the priority queue using </w:t>
-      </w:r>
-      <w:proofErr w:type="spellStart"/>
-      <w:r>
-        <w:t>heapSort’s</w:t>
-      </w:r>
-      <w:proofErr w:type="spellEnd"/>
-      <w:r>
-        <w:t xml:space="preserve"> methods is actually significantly better than </w:t>
+        <w:t>:</w:t>
+      </w:r>
+      <w:r>
+        <w:t xml:space="preserve"> </w:t>
+      </w:r>
+      <w:proofErr w:type="spellStart"/>
+      <w:r>
+        <w:t>heapMaximum</w:t>
+      </w:r>
+      <w:proofErr w:type="spellEnd"/>
+      <w:r>
+        <w:t xml:space="preserve">, </w:t>
+      </w:r>
+      <w:proofErr w:type="spellStart"/>
+      <w:r>
+        <w:t>heapExtractMax</w:t>
+      </w:r>
+      <w:proofErr w:type="spellEnd"/>
+      <w:r>
+        <w:t xml:space="preserve">, </w:t>
+      </w:r>
+      <w:proofErr w:type="spellStart"/>
+      <w:r>
+        <w:t>heapIncreaseKey</w:t>
+      </w:r>
+      <w:proofErr w:type="spellEnd"/>
+      <w:r>
+        <w:t xml:space="preserve">, </w:t>
+      </w:r>
+      <w:proofErr w:type="gramStart"/>
+      <w:r>
+        <w:t xml:space="preserve">and  </w:t>
+      </w:r>
+      <w:proofErr w:type="spellStart"/>
+      <w:r>
+        <w:t>maxHeapInsert</w:t>
+      </w:r>
+      <w:proofErr w:type="spellEnd"/>
+      <w:proofErr w:type="gramEnd"/>
+      <w:r>
+        <w:t xml:space="preserve">. </w:t>
+      </w:r>
+      <w:r>
+        <w:t>In the same order</w:t>
+      </w:r>
+      <w:r>
+        <w:t xml:space="preserve"> listed</w:t>
+      </w:r>
+      <w:r>
+        <w:t>, t</w:t>
+      </w:r>
+      <w:r>
+        <w:t>h</w:t>
+      </w:r>
+      <w:r>
+        <w:t xml:space="preserve">e cost of performing each of these </w:t>
+      </w:r>
+      <w:r>
+        <w:t xml:space="preserve">4 methods </w:t>
+      </w:r>
+      <w:r>
+        <w:t xml:space="preserve">are </w:t>
+      </w:r>
+      <w:proofErr w:type="gramStart"/>
+      <w:r>
+        <w:t>O(</w:t>
+      </w:r>
+      <w:proofErr w:type="gramEnd"/>
+      <w:r>
+        <w:t>1), O(</w:t>
+      </w:r>
+      <w:proofErr w:type="spellStart"/>
+      <w:r>
+        <w:t>logN</w:t>
+      </w:r>
+      <w:proofErr w:type="spellEnd"/>
+      <w:r>
+        <w:t>), O(</w:t>
+      </w:r>
+      <w:proofErr w:type="spellStart"/>
+      <w:r>
+        <w:t>logN</w:t>
+      </w:r>
+      <w:proofErr w:type="spellEnd"/>
+      <w:r>
+        <w:t>), and O(</w:t>
+      </w:r>
+      <w:proofErr w:type="spellStart"/>
+      <w:r>
+        <w:t>logN</w:t>
+      </w:r>
+      <w:proofErr w:type="spellEnd"/>
+      <w:r>
+        <w:t xml:space="preserve">). Which translates to a total </w:t>
+      </w:r>
+      <w:proofErr w:type="gramStart"/>
+      <w:r>
+        <w:t>O(</w:t>
+      </w:r>
+      <w:proofErr w:type="spellStart"/>
+      <w:proofErr w:type="gramEnd"/>
+      <w:r>
+        <w:t>logN</w:t>
+      </w:r>
+      <w:proofErr w:type="spellEnd"/>
+      <w:r>
+        <w:t>).</w:t>
+      </w:r>
+      <w:r>
+        <w:t xml:space="preserve"> </w:t>
+      </w:r>
+    </w:p>
+    <w:p>
+      <w:pPr>
+        <w:spacing w:after="0"/>
+      </w:pPr>
+      <w:r>
+        <w:t xml:space="preserve">During the beginning of lecture </w:t>
+      </w:r>
+      <w:proofErr w:type="spellStart"/>
+      <w:r>
+        <w:t>Dr.Wu</w:t>
+      </w:r>
+      <w:proofErr w:type="spellEnd"/>
+      <w:r>
+        <w:t xml:space="preserve"> mentioned that </w:t>
       </w:r>
       <w:proofErr w:type="spellStart"/>
       <w:r>
@@ -896,31 +1369,79 @@
       </w:r>
       <w:proofErr w:type="spellEnd"/>
       <w:r>
-        <w:t xml:space="preserve"> itself.</w:t>
-      </w:r>
-    </w:p>
-    <w:p>
-      <w:r>
-        <w:t xml:space="preserve">I think I could have better designed this by making heap a separate class and have </w:t>
-      </w:r>
-      <w:proofErr w:type="spellStart"/>
-      <w:r>
-        <w:t>priorityQueue</w:t>
-      </w:r>
-      <w:proofErr w:type="spellEnd"/>
-      <w:r>
-        <w:t xml:space="preserve"> inherit a few methods</w:t>
-      </w:r>
-      <w:r>
-        <w:t xml:space="preserve"> that </w:t>
-      </w:r>
-      <w:r>
-        <w:t>the heap uses.</w:t>
-      </w:r>
-    </w:p>
-    <w:p>
+        <w:t xml:space="preserve"> was great for </w:t>
+      </w:r>
+      <w:proofErr w:type="spellStart"/>
+      <w:r>
+        <w:t>priorityQueues</w:t>
+      </w:r>
+      <w:proofErr w:type="spellEnd"/>
+      <w:r>
+        <w:t xml:space="preserve">. I didn’t understand why at the time. </w:t>
+      </w:r>
+      <w:r>
+        <w:t xml:space="preserve">However, </w:t>
+      </w:r>
+      <w:r>
+        <w:t>now after doing this programming assignment I understood.</w:t>
+      </w:r>
+    </w:p>
+    <w:p>
+      <w:pPr>
+        <w:spacing w:after="0"/>
+      </w:pPr>
+    </w:p>
+    <w:p>
+      <w:pPr>
+        <w:spacing w:after="0"/>
+        <w:rPr>
+          <w:b/>
+        </w:rPr>
+      </w:pPr>
+      <w:r>
+        <w:rPr>
+          <w:b/>
+        </w:rPr>
+        <w:t xml:space="preserve">Procedures Included in – ‘How </w:t>
+      </w:r>
+      <w:proofErr w:type="gramStart"/>
+      <w:r>
+        <w:rPr>
+          <w:b/>
+        </w:rPr>
+        <w:t>To</w:t>
+      </w:r>
+      <w:proofErr w:type="gramEnd"/>
+      <w:r>
+        <w:rPr>
+          <w:b/>
+        </w:rPr>
+        <w:t xml:space="preserve"> Run.txt’</w:t>
+      </w:r>
+    </w:p>
+    <w:p>
+      <w:pPr>
+        <w:spacing w:after="0"/>
+        <w:rPr>
+          <w:b/>
+        </w:rPr>
+      </w:pPr>
       <w:bookmarkStart w:id="0" w:name="_GoBack"/>
       <w:bookmarkEnd w:id="0"/>
+    </w:p>
+    <w:p>
+      <w:pPr>
+        <w:spacing w:after="0"/>
+        <w:rPr>
+          <w:b/>
+        </w:rPr>
+      </w:pPr>
+      <w:r>
+        <w:rPr>
+          <w:b/>
+        </w:rPr>
+        <w:t>Screenshots Included in – ‘Screenshots’ folder.</w:t>
+      </w:r>
     </w:p>
     <w:sectPr>
       <w:pgSz w:w="12240" w:h="15840"/>

</xml_diff>